<commit_message>
fixed typo in title page
</commit_message>
<xml_diff>
--- a/docs/30MR-WD-ST-xxxx-LMT-register-(r9-draft).docx
+++ b/docs/30MR-WD-ST-xxxx-LMT-register-(r9-draft).docx
@@ -425,7 +425,7 @@
         <w:pStyle w:val="smpte-proposal-block"/>
       </w:pPr>
       <w:r>
-        <w:t>Proposed SMPTE Standard]</w:t>
+        <w:t>Proposed SMPTE Standard</w:t>
       </w:r>
     </w:p>
     <w:p>
@@ -457,10 +457,10 @@
         <w:pStyle w:val="smpte-hint"/>
       </w:pPr>
       <w:r>
-        <w:t>See AG-16 3.2 (Foreword), and ISO Directive Part 2 clause 1</w:t>
-      </w:r>
-      <w:r>
-        <w:t>2 (Foreword).</w:t>
+        <w:t>See AG-16 3.2 (Foreword), and ISO Directive Part 2 clause 12</w:t>
+      </w:r>
+      <w:r>
+        <w:t xml:space="preserve"> (Foreword).</w:t>
       </w:r>
     </w:p>
     <w:p>
@@ -468,25 +468,25 @@
         <w:rPr>
           <w:rStyle w:val="smpte-ch-boilerplate"/>
         </w:rPr>
-        <w:t>SMPTE (the Society of Motion Picture and Television Engineers) is an internationally-recognized standards developing organization. Headquartered and incorporated in the United States of America, SMPTE has members in over 80 countries on six c</w:t>
+        <w:t>SMPTE (the Society of Motion Picture and Television Engineers) is an internationally-recognized standards developing organization. Headquartered and incorporated in the United States of America, SMPTE has members in over 80 countries on six co</w:t>
       </w:r>
       <w:r>
         <w:rPr>
           <w:rStyle w:val="smpte-ch-boilerplate"/>
         </w:rPr>
-        <w:t>ontinents. SMPTE“s Engineering Documents, including Standards, Recommended Practices, and Engineering Guidelines, are prepared by SMPTE”s Technology Committees. Participation in these Committees is open to all with a bona fide interest in their work. SMPTE</w:t>
+        <w:t xml:space="preserve">ntinents. SMPTE“s Engineering Documents, including Standards, Recommended Practices, and Engineering Guidelines, are prepared by SMPTE”s Technology Committees. Participation in these Committees is open to all with a bona fide interest in their work. SMPTE </w:t>
       </w:r>
       <w:r>
         <w:rPr>
           <w:rStyle w:val="smpte-ch-boilerplate"/>
         </w:rPr>
-        <w:t xml:space="preserve"> cooperates closely with other standards-developing organizations, including ISO, IEC and ITU. SMPTE Engineering Documents are drafted in accordance with the rules given in its Standards Operations Manual. This SMPTE Engineering Document was prepared by Te</w:t>
+        <w:t>cooperates closely with other standards-developing organizations, including ISO, IEC and ITU. SMPTE Engineering Documents are drafted in accordance with the rules given in its Standards Operations Manual. This SMPTE Engineering Document was prepared by Tec</w:t>
       </w:r>
       <w:r>
         <w:rPr>
           <w:rStyle w:val="smpte-ch-boilerplate"/>
         </w:rPr>
-        <w:t>chnology Committee</w:t>
+        <w:t>hnology Committee</w:t>
       </w:r>
       <w:r>
         <w:t xml:space="preserve"> {{TC-number-and-name}}.</w:t>
@@ -6154,7 +6154,7 @@
         </w:rPr>
         <w:lastRenderedPageBreak/>
         <w:drawing>
-          <wp:inline distT="0" distB="0" distL="0" distR="0" wp14:anchorId="7FB8F86E" wp14:editId="761F9AAE">
+          <wp:inline distT="0" distB="0" distL="0" distR="0" wp14:anchorId="26C35DD7" wp14:editId="2FF3B57B">
             <wp:extent cx="5727700" cy="7620916"/>
             <wp:effectExtent l="0" t="0" r="0" b="0"/>
             <wp:docPr id="1" name="Picture" descr="Figure A-1 Pictorial View of LMT Schma (Informative)"/>
@@ -6290,8 +6290,7 @@
     </w:p>
     <w:sectPr>
       <w:footerReference w:type="default" r:id="rId8"/>
-      <w:headerReference w:type="first" r:id="rId9"/>
-      <w:footerReference w:type="first" r:id="rId10"/>
+      <w:footerReference w:type="first" r:id="rId9"/>
       <w:pgSz w:w="11906" w:h="16838"/>
       <w:pgMar w:top="1299" w:right="1440" w:bottom="1440" w:left="1440" w:header="708" w:footer="708" w:gutter="0"/>
       <w:cols w:space="708"/>
@@ -6508,85 +6507,12 @@
 </w:footnotes>
 </file>
 
-<file path=word/header1.xml><?xml version="1.0" encoding="utf-8"?>
-<w:hdr xmlns:wpc="http://schemas.microsoft.com/office/word/2010/wordprocessingCanvas" xmlns:cx="http://schemas.microsoft.com/office/drawing/2014/chartex" xmlns:cx1="http://schemas.microsoft.com/office/drawing/2015/9/8/chartex" xmlns:cx2="http://schemas.microsoft.com/office/drawing/2015/10/21/chartex" xmlns:cx3="http://schemas.microsoft.com/office/drawing/2016/5/9/chartex" xmlns:cx4="http://schemas.microsoft.com/office/drawing/2016/5/10/chartex" xmlns:cx5="http://schemas.microsoft.com/office/drawing/2016/5/11/chartex" xmlns:cx6="http://schemas.microsoft.com/office/drawing/2016/5/12/chartex" xmlns:cx7="http://schemas.microsoft.com/office/drawing/2016/5/13/chartex" xmlns:cx8="http://schemas.microsoft.com/office/drawing/2016/5/14/chartex" xmlns:mc="http://schemas.openxmlformats.org/markup-compatibility/2006" xmlns:aink="http://schemas.microsoft.com/office/drawing/2016/ink" xmlns:am3d="http://schemas.microsoft.com/office/drawing/2017/model3d" xmlns:o="urn:schemas-microsoft-com:office:office" xmlns:r="http://schemas.openxmlformats.org/officeDocument/2006/relationships" xmlns:m="http://schemas.openxmlformats.org/officeDocument/2006/math" xmlns:v="urn:schemas-microsoft-com:vml" xmlns:wp14="http://schemas.microsoft.com/office/word/2010/wordprocessingDrawing" xmlns:wp="http://schemas.openxmlformats.org/drawingml/2006/wordprocessingDrawing" xmlns:w10="urn:schemas-microsoft-com:office:word" xmlns:w="http://schemas.openxmlformats.org/wordprocessingml/2006/main" xmlns:w14="http://schemas.microsoft.com/office/word/2010/wordml" xmlns:w15="http://schemas.microsoft.com/office/word/2012/wordml" xmlns:w16cex="http://schemas.microsoft.com/office/word/2018/wordml/cex" xmlns:w16cid="http://schemas.microsoft.com/office/word/2016/wordml/cid" xmlns:w16="http://schemas.microsoft.com/office/word/2018/wordml" xmlns:w16se="http://schemas.microsoft.com/office/word/2015/wordml/symex" xmlns:wpg="http://schemas.microsoft.com/office/word/2010/wordprocessingGroup" xmlns:wpi="http://schemas.microsoft.com/office/word/2010/wordprocessingInk" xmlns:wne="http://schemas.microsoft.com/office/word/2006/wordml" xmlns:wps="http://schemas.microsoft.com/office/word/2010/wordprocessingShape" mc:Ignorable="w14 w15 w16se w16cid w16 w16cex wp14">
-  <w:p>
-    <w:pPr>
-      <w:pStyle w:val="Header"/>
-    </w:pPr>
-    <w:r>
-      <w:rPr>
-        <w:noProof/>
-      </w:rPr>
-      <w:drawing>
-        <wp:anchor distT="0" distB="0" distL="114300" distR="114300" simplePos="0" relativeHeight="251658240" behindDoc="1" locked="0" layoutInCell="1" allowOverlap="1" wp14:anchorId="14E455C4" wp14:editId="16BAED8A">
-          <wp:simplePos x="0" y="0"/>
-          <wp:positionH relativeFrom="margin">
-            <wp:posOffset>4876800</wp:posOffset>
-          </wp:positionH>
-          <wp:positionV relativeFrom="paragraph">
-            <wp:posOffset>629921</wp:posOffset>
-          </wp:positionV>
-          <wp:extent cx="857159" cy="548712"/>
-          <wp:effectExtent l="0" t="0" r="635" b="3810"/>
-          <wp:wrapNone/>
-          <wp:docPr id="2" name="Graphic 2"/>
-          <wp:cNvGraphicFramePr>
-            <a:graphicFrameLocks xmlns:a="http://schemas.openxmlformats.org/drawingml/2006/main" noChangeAspect="1"/>
-          </wp:cNvGraphicFramePr>
-          <a:graphic xmlns:a="http://schemas.openxmlformats.org/drawingml/2006/main">
-            <a:graphicData uri="http://schemas.openxmlformats.org/drawingml/2006/picture">
-              <pic:pic xmlns:pic="http://schemas.openxmlformats.org/drawingml/2006/picture">
-                <pic:nvPicPr>
-                  <pic:cNvPr id="1" name="logo-smpte-2020.svg"/>
-                  <pic:cNvPicPr/>
-                </pic:nvPicPr>
-                <pic:blipFill>
-                  <a:blip r:embed="rId1">
-                    <a:extLst>
-                      <a:ext uri="{28A0092B-C50C-407E-A947-70E740481C1C}">
-                        <a14:useLocalDpi xmlns:a14="http://schemas.microsoft.com/office/drawing/2010/main" val="0"/>
-                      </a:ext>
-                      <a:ext uri="{96DAC541-7B7A-43D3-8B79-37D633B846F1}">
-                        <asvg:svgBlip xmlns:asvg="http://schemas.microsoft.com/office/drawing/2016/SVG/main" r:embed="rId2"/>
-                      </a:ext>
-                    </a:extLst>
-                  </a:blip>
-                  <a:stretch>
-                    <a:fillRect/>
-                  </a:stretch>
-                </pic:blipFill>
-                <pic:spPr>
-                  <a:xfrm>
-                    <a:off x="0" y="0"/>
-                    <a:ext cx="909060" cy="581936"/>
-                  </a:xfrm>
-                  <a:prstGeom prst="rect">
-                    <a:avLst/>
-                  </a:prstGeom>
-                </pic:spPr>
-              </pic:pic>
-            </a:graphicData>
-          </a:graphic>
-          <wp14:sizeRelH relativeFrom="margin">
-            <wp14:pctWidth>0</wp14:pctWidth>
-          </wp14:sizeRelH>
-          <wp14:sizeRelV relativeFrom="margin">
-            <wp14:pctHeight>0</wp14:pctHeight>
-          </wp14:sizeRelV>
-        </wp:anchor>
-      </w:drawing>
-    </w:r>
-  </w:p>
-</w:hdr>
-</file>
-
 <file path=word/numbering.xml><?xml version="1.0" encoding="utf-8"?>
 <w:numbering xmlns:wpc="http://schemas.microsoft.com/office/word/2010/wordprocessingCanvas" xmlns:cx="http://schemas.microsoft.com/office/drawing/2014/chartex" xmlns:cx1="http://schemas.microsoft.com/office/drawing/2015/9/8/chartex" xmlns:cx2="http://schemas.microsoft.com/office/drawing/2015/10/21/chartex" xmlns:cx3="http://schemas.microsoft.com/office/drawing/2016/5/9/chartex" xmlns:cx4="http://schemas.microsoft.com/office/drawing/2016/5/10/chartex" xmlns:cx5="http://schemas.microsoft.com/office/drawing/2016/5/11/chartex" xmlns:cx6="http://schemas.microsoft.com/office/drawing/2016/5/12/chartex" xmlns:cx7="http://schemas.microsoft.com/office/drawing/2016/5/13/chartex" xmlns:cx8="http://schemas.microsoft.com/office/drawing/2016/5/14/chartex" xmlns:mc="http://schemas.openxmlformats.org/markup-compatibility/2006" xmlns:aink="http://schemas.microsoft.com/office/drawing/2016/ink" xmlns:am3d="http://schemas.microsoft.com/office/drawing/2017/model3d" xmlns:o="urn:schemas-microsoft-com:office:office" xmlns:r="http://schemas.openxmlformats.org/officeDocument/2006/relationships" xmlns:m="http://schemas.openxmlformats.org/officeDocument/2006/math" xmlns:v="urn:schemas-microsoft-com:vml" xmlns:wp14="http://schemas.microsoft.com/office/word/2010/wordprocessingDrawing" xmlns:wp="http://schemas.openxmlformats.org/drawingml/2006/wordprocessingDrawing" xmlns:w10="urn:schemas-microsoft-com:office:word" xmlns:w="http://schemas.openxmlformats.org/wordprocessingml/2006/main" xmlns:w14="http://schemas.microsoft.com/office/word/2010/wordml" xmlns:w15="http://schemas.microsoft.com/office/word/2012/wordml" xmlns:w16cex="http://schemas.microsoft.com/office/word/2018/wordml/cex" xmlns:w16cid="http://schemas.microsoft.com/office/word/2016/wordml/cid" xmlns:w16="http://schemas.microsoft.com/office/word/2018/wordml" xmlns:w16se="http://schemas.microsoft.com/office/word/2015/wordml/symex" xmlns:wpg="http://schemas.microsoft.com/office/word/2010/wordprocessingGroup" xmlns:wpi="http://schemas.microsoft.com/office/word/2010/wordprocessingInk" xmlns:wne="http://schemas.microsoft.com/office/word/2006/wordml" xmlns:wps="http://schemas.microsoft.com/office/word/2010/wordprocessingShape" mc:Ignorable="w14 w15 w16se w16cid w16 w16cex wp14">
   <w:abstractNum w:abstractNumId="0" w15:restartNumberingAfterBreak="0">
     <w:nsid w:val="B3CBBDEE"/>
     <w:multiLevelType w:val="multilevel"/>
-    <w:tmpl w:val="6B5C3930"/>
+    <w:tmpl w:val="0A02451A"/>
     <w:lvl w:ilvl="0">
       <w:start w:val="3"/>
       <w:numFmt w:val="decimal"/>
@@ -6699,7 +6625,7 @@
   <w:abstractNum w:abstractNumId="1" w15:restartNumberingAfterBreak="0">
     <w:nsid w:val="EA454B4C"/>
     <w:multiLevelType w:val="multilevel"/>
-    <w:tmpl w:val="2BAA6302"/>
+    <w:tmpl w:val="A7BC6606"/>
     <w:lvl w:ilvl="0">
       <w:numFmt w:val="bullet"/>
       <w:lvlText w:val="•"/>
@@ -7431,7 +7357,7 @@
   <w:abstractNum w:abstractNumId="16" w15:restartNumberingAfterBreak="0">
     <w:nsid w:val="47261BAD"/>
     <w:multiLevelType w:val="multilevel"/>
-    <w:tmpl w:val="522E01E8"/>
+    <w:tmpl w:val="A638441A"/>
     <w:lvl w:ilvl="0">
       <w:start w:val="1"/>
       <w:numFmt w:val="lowerLetter"/>
@@ -7883,7 +7809,7 @@
   <w:abstractNum w:abstractNumId="20" w15:restartNumberingAfterBreak="0">
     <w:nsid w:val="71315DCA"/>
     <w:multiLevelType w:val="multilevel"/>
-    <w:tmpl w:val="C64ABB8A"/>
+    <w:tmpl w:val="8A38F708"/>
     <w:lvl w:ilvl="0">
       <w:start w:val="1"/>
       <w:numFmt w:val="decimal"/>

</xml_diff>